<commit_message>
Update to manual and LeafI projects
</commit_message>
<xml_diff>
--- a/Leafi_user_guide_minimal.docx
+++ b/Leafi_user_guide_minimal.docx
@@ -159,10 +159,7 @@
     <w:p>
       <w:pPr>
         <w:pStyle w:val="Normal"/>
-        <w:rPr>
-          <w:rFonts w:ascii="Liberation Serif" w:hAnsi="Liberation Serif" w:eastAsia="Geneva" w:cs="Liberation Serif"/>
-          <w:color w:val="000000"/>
-        </w:rPr>
+        <w:rPr/>
       </w:pPr>
       <w:r>
         <w:rPr>
@@ -185,6 +182,20 @@
           <w:color w:val="000000"/>
         </w:rPr>
         <w:t>.</w:t>
+      </w:r>
+      <w:r>
+        <w:rPr>
+          <w:rFonts w:eastAsia="Geneva" w:cs="Liberation Serif"/>
+          <w:color w:val="000000"/>
+        </w:rPr>
+        <w:t xml:space="preserve"> </w:t>
+      </w:r>
+      <w:r>
+        <w:rPr>
+          <w:rFonts w:eastAsia="Geneva" w:cs="Liberation Serif"/>
+          <w:color w:val="000000"/>
+        </w:rPr>
+        <w:t>LeafI developed for Linux, and tested on Linux Mint 17-19.</w:t>
       </w:r>
     </w:p>
     <w:p>
@@ -473,16 +484,28 @@
         </w:numPr>
         <w:shd w:val="clear" w:fill="FFFFFF"/>
         <w:ind w:firstLine="700"/>
-        <w:rPr>
-          <w:rFonts w:ascii="Liberation Serif" w:hAnsi="Liberation Serif" w:cs="Liberation Serif"/>
-        </w:rPr>
-      </w:pPr>
-      <w:r>
-        <w:rPr>
-          <w:rFonts w:eastAsia="Geneva" w:cs="Liberation Serif"/>
-          <w:color w:val="000000"/>
-        </w:rPr>
-        <w:t>(see also the installation section)</w:t>
+        <w:rPr/>
+      </w:pPr>
+      <w:r>
+        <w:rPr>
+          <w:rFonts w:eastAsia="Geneva" w:cs="Liberation Serif"/>
+          <w:color w:val="000000"/>
+        </w:rPr>
+        <w:t xml:space="preserve">(see the installation section </w:t>
+      </w:r>
+      <w:r>
+        <w:rPr>
+          <w:rFonts w:eastAsia="Geneva" w:cs="Liberation Serif"/>
+          <w:color w:val="000000"/>
+        </w:rPr>
+        <w:t>for instructions on setting up the python environment</w:t>
+      </w:r>
+      <w:r>
+        <w:rPr>
+          <w:rFonts w:eastAsia="Geneva" w:cs="Liberation Serif"/>
+          <w:color w:val="000000"/>
+        </w:rPr>
+        <w:t>)</w:t>
       </w:r>
     </w:p>
     <w:p>
@@ -888,7 +911,27 @@
           <w:bCs w:val="false"/>
           <w:color w:val="000000"/>
         </w:rPr>
-        <w:t>All images should have the same resolution. Images larger than 2500 pixels in width or height will be resized.</w:t>
+        <w:t xml:space="preserve">All images should have the same resolution. Images larger than 2500 pixels in width or height will be resized, </w:t>
+      </w:r>
+      <w:r>
+        <w:rPr>
+          <w:rStyle w:val="DefaultParagraphFont"/>
+          <w:rFonts w:eastAsia="Geneva" w:cs="Liberation Serif"/>
+          <w:b w:val="false"/>
+          <w:bCs w:val="false"/>
+          <w:color w:val="000000"/>
+        </w:rPr>
+        <w:t>which will affect the calculation of contour area and perimeter</w:t>
+      </w:r>
+      <w:r>
+        <w:rPr>
+          <w:rStyle w:val="DefaultParagraphFont"/>
+          <w:rFonts w:eastAsia="Geneva" w:cs="Liberation Serif"/>
+          <w:b w:val="false"/>
+          <w:bCs w:val="false"/>
+          <w:color w:val="000000"/>
+        </w:rPr>
+        <w:t>.</w:t>
       </w:r>
     </w:p>
     <w:p>
@@ -1035,10 +1078,7 @@
     <w:p>
       <w:pPr>
         <w:pStyle w:val="Normal"/>
-        <w:rPr>
-          <w:rFonts w:ascii="Liberation Serif" w:hAnsi="Liberation Serif" w:eastAsia="Geneva" w:cs="Liberation Serif"/>
-          <w:color w:val="000000"/>
-        </w:rPr>
+        <w:rPr/>
       </w:pPr>
       <w:r>
         <w:rPr>
@@ -1067,8 +1107,16 @@
         <w:rPr>
           <w:rFonts w:eastAsia="Geneva" w:cs="Liberation Serif"/>
           <w:color w:val="000000"/>
-        </w:rPr>
-        <w:t>the /temp folder.</w:t>
+          <w:lang w:val="en"/>
+        </w:rPr>
+        <w:t>a</w:t>
+      </w:r>
+      <w:r>
+        <w:rPr>
+          <w:rFonts w:eastAsia="Geneva" w:cs="Liberation Serif"/>
+          <w:color w:val="000000"/>
+        </w:rPr>
+        <w:t xml:space="preserve"> /temp folder.</w:t>
       </w:r>
     </w:p>
     <w:p>
@@ -1314,10 +1362,7 @@
         </w:numPr>
         <w:shd w:val="clear" w:fill="FFFFFF"/>
         <w:ind w:left="1260" w:hanging="420"/>
-        <w:rPr>
-          <w:rFonts w:ascii="Liberation Serif" w:hAnsi="Liberation Serif" w:eastAsia="Geneva" w:cs="Liberation Serif"/>
-          <w:color w:val="000000"/>
-        </w:rPr>
+        <w:rPr/>
       </w:pPr>
       <w:r>
         <w:rPr>
@@ -1370,6 +1415,20 @@
           <w:color w:val="000000"/>
         </w:rPr>
         <w:t>aligned contour</w:t>
+      </w:r>
+      <w:r>
+        <w:rPr>
+          <w:rFonts w:eastAsia="Geneva" w:cs="Liberation Serif"/>
+          <w:color w:val="000000"/>
+        </w:rPr>
+        <w:t xml:space="preserve"> </w:t>
+      </w:r>
+      <w:r>
+        <w:rPr>
+          <w:rFonts w:eastAsia="Geneva" w:cs="Liberation Serif"/>
+          <w:color w:val="000000"/>
+        </w:rPr>
+        <w:t>(one file each)</w:t>
       </w:r>
     </w:p>
     <w:p>
@@ -3910,10 +3969,7 @@
     <w:p>
       <w:pPr>
         <w:pStyle w:val="Normal"/>
-        <w:rPr>
-          <w:rFonts w:ascii="Liberation Serif" w:hAnsi="Liberation Serif" w:eastAsia="Geneva" w:cs="Liberation Serif"/>
-          <w:color w:val="000000"/>
-        </w:rPr>
+        <w:rPr/>
       </w:pPr>
       <w:r>
         <w:rPr>
@@ -3935,7 +3991,21 @@
           <w:rFonts w:eastAsia="Geneva" w:cs="Liberation Serif"/>
           <w:color w:val="000000"/>
         </w:rPr>
-        <w:t>tab enables the leaf registration which is required to increase the accuracy for all further shape space analyses. Registration removes variance related to differences in the position and orientation of leaf contours. There is currently only one method to compute the registration: Select “Align main-axis (2 point)” in the “Translation and Rotation” folder and press “Apply”. You should now see the registered contours as in Figure 6.</w:t>
+        <w:t xml:space="preserve">tab enables the leaf registration which is required to increase the accuracy </w:t>
+      </w:r>
+      <w:r>
+        <w:rPr>
+          <w:rFonts w:eastAsia="Geneva" w:cs="Liberation Serif"/>
+          <w:color w:val="000000"/>
+        </w:rPr>
+        <w:t>of</w:t>
+      </w:r>
+      <w:r>
+        <w:rPr>
+          <w:rFonts w:eastAsia="Geneva" w:cs="Liberation Serif"/>
+          <w:color w:val="000000"/>
+        </w:rPr>
+        <w:t xml:space="preserve"> all further shape space analyses. Registration removes variance related to differences in the position and orientation of leaf contours. There is currently only one method to compute the registration: Select “Align main-axis (2 point)” in the “Translation and Rotation” folder and press “Apply”. You should now see the registered contours as in Figure 6.</w:t>
       </w:r>
     </w:p>
     <w:p>
@@ -3991,10 +4061,7 @@
     <w:p>
       <w:pPr>
         <w:pStyle w:val="Normal"/>
-        <w:rPr>
-          <w:rFonts w:ascii="Liberation Serif" w:hAnsi="Liberation Serif" w:eastAsia="Geneva" w:cs="Liberation Serif"/>
-          <w:color w:val="000000"/>
-        </w:rPr>
+        <w:rPr/>
       </w:pPr>
       <w:r>
         <w:rPr>
@@ -4016,7 +4083,21 @@
           <w:rFonts w:eastAsia="Geneva" w:cs="Liberation Serif"/>
           <w:color w:val="000000"/>
         </w:rPr>
-        <w:t>tab contains processes which quantify leaf contour based properties.</w:t>
+        <w:t xml:space="preserve">tab contains processes which quantify </w:t>
+      </w:r>
+      <w:r>
+        <w:rPr>
+          <w:rFonts w:eastAsia="Geneva" w:cs="Liberation Serif"/>
+          <w:color w:val="000000"/>
+        </w:rPr>
+        <w:t xml:space="preserve">properties of the </w:t>
+      </w:r>
+      <w:r>
+        <w:rPr>
+          <w:rFonts w:eastAsia="Geneva" w:cs="Liberation Serif"/>
+          <w:color w:val="000000"/>
+        </w:rPr>
+        <w:t>leaf contour.</w:t>
       </w:r>
     </w:p>
     <w:p>
@@ -4044,10 +4125,7 @@
         </w:numPr>
         <w:shd w:val="clear" w:fill="FFFFFF"/>
         <w:ind w:left="420" w:hanging="420"/>
-        <w:rPr>
-          <w:rFonts w:ascii="Liberation Serif" w:hAnsi="Liberation Serif" w:eastAsia="Geneva" w:cs="Liberation Serif"/>
-          <w:color w:val="000000"/>
-        </w:rPr>
+        <w:rPr/>
       </w:pPr>
       <w:r>
         <w:rPr>
@@ -4084,7 +4162,35 @@
           <w:rFonts w:eastAsia="Geneva" w:cs="Liberation Serif"/>
           <w:color w:val="000000"/>
         </w:rPr>
-        <w:t>based on the dimensions of the original image (which is backed up in the data_dir of the project)</w:t>
+        <w:t xml:space="preserve">based on the dimensions of the image </w:t>
+      </w:r>
+      <w:r>
+        <w:rPr>
+          <w:rFonts w:eastAsia="Geneva" w:cs="Liberation Serif"/>
+          <w:color w:val="000000"/>
+        </w:rPr>
+        <w:t>containing the contour</w:t>
+      </w:r>
+      <w:r>
+        <w:rPr>
+          <w:rFonts w:eastAsia="Geneva" w:cs="Liberation Serif"/>
+          <w:color w:val="000000"/>
+        </w:rPr>
+        <w:t xml:space="preserve"> (which is </w:t>
+      </w:r>
+      <w:r>
+        <w:rPr>
+          <w:rFonts w:eastAsia="Geneva" w:cs="Liberation Serif"/>
+          <w:color w:val="000000"/>
+        </w:rPr>
+        <w:t>saved</w:t>
+      </w:r>
+      <w:r>
+        <w:rPr>
+          <w:rFonts w:eastAsia="Geneva" w:cs="Liberation Serif"/>
+          <w:color w:val="000000"/>
+        </w:rPr>
+        <w:t xml:space="preserve"> in the data_dir of the project).</w:t>
       </w:r>
     </w:p>
     <w:p>
@@ -4096,10 +4202,7 @@
         </w:numPr>
         <w:shd w:val="clear" w:fill="FFFFFF"/>
         <w:ind w:left="420" w:hanging="420"/>
-        <w:rPr>
-          <w:rFonts w:ascii="Liberation Serif" w:hAnsi="Liberation Serif" w:eastAsia="Geneva" w:cs="Liberation Serif"/>
-          <w:color w:val="000000"/>
-        </w:rPr>
+        <w:rPr/>
       </w:pPr>
       <w:r>
         <w:rPr>
@@ -4122,6 +4225,13 @@
           <w:color w:val="000000"/>
         </w:rPr>
         <w:t>1 – ratio of sides of a fitted rectangle, 0 for a square, larger values with a maximum of 1 for increasingly elongated shapes</w:t>
+      </w:r>
+      <w:r>
+        <w:rPr>
+          <w:rFonts w:eastAsia="Geneva" w:cs="Liberation Serif"/>
+          <w:color w:val="000000"/>
+        </w:rPr>
+        <w:t>.</w:t>
       </w:r>
     </w:p>
     <w:p>
@@ -4133,6 +4243,49 @@
         </w:numPr>
         <w:shd w:val="clear" w:fill="FFFFFF"/>
         <w:ind w:left="420" w:hanging="420"/>
+        <w:rPr/>
+      </w:pPr>
+      <w:r>
+        <w:rPr>
+          <w:rFonts w:eastAsia="Geneva" w:cs="Liberation Serif"/>
+          <w:color w:val="000000"/>
+        </w:rPr>
+        <w:t>Perimeter</w:t>
+      </w:r>
+      <w:r>
+        <w:rPr>
+          <w:rFonts w:eastAsia="Geneva" w:cs="Liberation Serif"/>
+          <w:color w:val="000000"/>
+          <w:lang w:val="en"/>
+        </w:rPr>
+        <w:t>: the p</w:t>
+      </w:r>
+      <w:r>
+        <w:rPr>
+          <w:rFonts w:eastAsia="Geneva" w:cs="Liberation Serif"/>
+          <w:color w:val="000000"/>
+        </w:rPr>
+        <w:t>erimeter of the contour in pixels</w:t>
+      </w:r>
+      <w:r>
+        <w:rPr>
+          <w:rFonts w:eastAsia="Geneva" w:cs="Liberation Serif"/>
+          <w:color w:val="000000"/>
+        </w:rPr>
+        <w:t xml:space="preserve"> </w:t>
+      </w:r>
+      <w:r>
+        <w:rPr>
+          <w:rFonts w:eastAsia="Geneva" w:cs="Liberation Serif"/>
+          <w:color w:val="000000"/>
+        </w:rPr>
+        <w:t>(again based on the dimensions of the image containing the contour).</w:t>
+      </w:r>
+    </w:p>
+    <w:p>
+      <w:pPr>
+        <w:pStyle w:val="Normal"/>
+        <w:shd w:val="clear" w:fill="FFFFFF"/>
         <w:rPr>
           <w:rFonts w:ascii="Liberation Serif" w:hAnsi="Liberation Serif" w:eastAsia="Geneva" w:cs="Liberation Serif"/>
           <w:color w:val="000000"/>
@@ -4143,38 +4296,6 @@
           <w:rFonts w:eastAsia="Geneva" w:cs="Liberation Serif"/>
           <w:color w:val="000000"/>
         </w:rPr>
-        <w:t>Perimeter</w:t>
-      </w:r>
-      <w:r>
-        <w:rPr>
-          <w:rFonts w:eastAsia="Geneva" w:cs="Liberation Serif"/>
-          <w:color w:val="000000"/>
-          <w:lang w:val="en"/>
-        </w:rPr>
-        <w:t>: the p</w:t>
-      </w:r>
-      <w:r>
-        <w:rPr>
-          <w:rFonts w:eastAsia="Geneva" w:cs="Liberation Serif"/>
-          <w:color w:val="000000"/>
-        </w:rPr>
-        <w:t>erimeter of the contour in pixels</w:t>
-      </w:r>
-    </w:p>
-    <w:p>
-      <w:pPr>
-        <w:pStyle w:val="Normal"/>
-        <w:shd w:val="clear" w:fill="FFFFFF"/>
-        <w:rPr>
-          <w:rFonts w:ascii="Liberation Serif" w:hAnsi="Liberation Serif" w:eastAsia="Geneva" w:cs="Liberation Serif"/>
-          <w:color w:val="000000"/>
-        </w:rPr>
-      </w:pPr>
-      <w:r>
-        <w:rPr>
-          <w:rFonts w:eastAsia="Geneva" w:cs="Liberation Serif"/>
-          <w:color w:val="000000"/>
-        </w:rPr>
       </w:r>
     </w:p>
     <w:p>
@@ -4190,7 +4311,23 @@
           <w:rFonts w:eastAsia="Geneva" w:cs="Liberation Serif"/>
           <w:color w:val="000000"/>
         </w:rPr>
-        <w:t>To run a process, select it from the process tree and press the “Start Process” button. Once the process has finished, the results are listed in the table at the bottom right widget where the values are listed for each leaf. Basic processes also output a separate plot window.</w:t>
+        <w:t>To run a process, select it from the process tree and press the “Start Process” button. Once the process has finished, the results are listed in the table at the bottom right widget where the values are listed for each leaf. Basic processes also output a</w:t>
+      </w:r>
+      <w:r>
+        <w:rPr>
+          <w:rStyle w:val="DefaultParagraphFont"/>
+          <w:rFonts w:eastAsia="Geneva" w:cs="Liberation Serif"/>
+          <w:color w:val="000000"/>
+        </w:rPr>
+        <w:t>s a</w:t>
+      </w:r>
+      <w:r>
+        <w:rPr>
+          <w:rStyle w:val="DefaultParagraphFont"/>
+          <w:rFonts w:eastAsia="Geneva" w:cs="Liberation Serif"/>
+          <w:color w:val="000000"/>
+        </w:rPr>
+        <w:t xml:space="preserve"> separate plot window.</w:t>
       </w:r>
     </w:p>
     <w:p>
@@ -6532,7 +6669,53 @@
           <w:szCs w:val="24"/>
           <w:lang w:val="en-CA"/>
         </w:rPr>
-        <w:t>python3 main.py</w:t>
+        <w:t>python3 main.p</w:t>
+      </w:r>
+      <w:r>
+        <w:rPr>
+          <w:rFonts w:eastAsia="Geneva" w:cs="DejaVu Sans Mono" w:ascii="DejaVu Sans Mono" w:hAnsi="DejaVu Sans Mono"/>
+          <w:color w:val="000000"/>
+          <w:sz w:val="24"/>
+          <w:szCs w:val="24"/>
+          <w:lang w:val="en-CA"/>
+        </w:rPr>
+        <w:t>y</w:t>
+      </w:r>
+    </w:p>
+    <w:p>
+      <w:pPr>
+        <w:pStyle w:val="Normal"/>
+        <w:numPr>
+          <w:ilvl w:val="0"/>
+          <w:numId w:val="13"/>
+        </w:numPr>
+        <w:shd w:val="clear" w:fill="FFFFFF"/>
+        <w:ind w:left="420" w:right="0" w:hanging="420"/>
+        <w:rPr>
+          <w:rFonts w:ascii="Liberation Serif" w:hAnsi="Liberation Serif"/>
+        </w:rPr>
+      </w:pPr>
+      <w:r>
+        <w:rPr>
+          <w:rFonts w:eastAsia="Geneva" w:cs="DejaVu Sans Mono" w:ascii="Liberation Serif" w:hAnsi="Liberation Serif"/>
+          <w:b/>
+          <w:bCs/>
+          <w:color w:val="000000"/>
+          <w:sz w:val="24"/>
+          <w:szCs w:val="24"/>
+          <w:lang w:val="en-CA"/>
+        </w:rPr>
+        <w:t>Note:</w:t>
+      </w:r>
+      <w:r>
+        <w:rPr>
+          <w:rFonts w:eastAsia="Geneva" w:cs="DejaVu Sans Mono" w:ascii="Liberation Serif" w:hAnsi="Liberation Serif"/>
+          <w:color w:val="000000"/>
+          <w:sz w:val="24"/>
+          <w:szCs w:val="24"/>
+          <w:lang w:val="en-CA"/>
+        </w:rPr>
+        <w:t xml:space="preserve"> the first time you run LeafI it will be slow to start</w:t>
       </w:r>
     </w:p>
     <w:sectPr>
@@ -8626,7 +8809,7 @@
       <w:widowControl/>
       <w:shd w:val="clear" w:fill="FFFFFF"/>
       <w:suppressAutoHyphens w:val="true"/>
-      <w:overflowPunct w:val="false"/>
+      <w:overflowPunct w:val="true"/>
       <w:bidi w:val="0"/>
       <w:snapToGrid w:val="true"/>
       <w:spacing w:lineRule="auto" w:line="240"/>
@@ -8635,7 +8818,7 @@
     </w:pPr>
     <w:rPr>
       <w:rFonts w:ascii="Liberation Serif" w:hAnsi="Liberation Serif" w:eastAsia="WenQuanYi Micro Hei" w:cs="Lohit Devanagari"/>
-      <w:color w:val="auto"/>
+      <w:color w:val="00000A"/>
       <w:spacing w:val="0"/>
       <w:w w:val="100"/>
       <w:kern w:val="0"/>
@@ -11939,6 +12122,556 @@
       <w:lang w:val="en"/>
     </w:rPr>
   </w:style>
+  <w:style w:type="character" w:styleId="ListLabel244">
+    <w:name w:val="ListLabel 244"/>
+    <w:qFormat/>
+    <w:rPr>
+      <w:rFonts w:ascii="Liberation Serif" w:hAnsi="Liberation Serif" w:cs="Wingdings"/>
+    </w:rPr>
+  </w:style>
+  <w:style w:type="character" w:styleId="ListLabel245">
+    <w:name w:val="ListLabel 245"/>
+    <w:qFormat/>
+    <w:rPr>
+      <w:rFonts w:cs="Wingdings"/>
+    </w:rPr>
+  </w:style>
+  <w:style w:type="character" w:styleId="ListLabel246">
+    <w:name w:val="ListLabel 246"/>
+    <w:qFormat/>
+    <w:rPr>
+      <w:rFonts w:cs="Wingdings"/>
+    </w:rPr>
+  </w:style>
+  <w:style w:type="character" w:styleId="ListLabel247">
+    <w:name w:val="ListLabel 247"/>
+    <w:qFormat/>
+    <w:rPr>
+      <w:rFonts w:cs="Wingdings"/>
+    </w:rPr>
+  </w:style>
+  <w:style w:type="character" w:styleId="ListLabel248">
+    <w:name w:val="ListLabel 248"/>
+    <w:qFormat/>
+    <w:rPr>
+      <w:rFonts w:cs="Wingdings"/>
+    </w:rPr>
+  </w:style>
+  <w:style w:type="character" w:styleId="ListLabel249">
+    <w:name w:val="ListLabel 249"/>
+    <w:qFormat/>
+    <w:rPr>
+      <w:rFonts w:cs="Wingdings"/>
+    </w:rPr>
+  </w:style>
+  <w:style w:type="character" w:styleId="ListLabel250">
+    <w:name w:val="ListLabel 250"/>
+    <w:qFormat/>
+    <w:rPr>
+      <w:rFonts w:cs="Wingdings"/>
+    </w:rPr>
+  </w:style>
+  <w:style w:type="character" w:styleId="ListLabel251">
+    <w:name w:val="ListLabel 251"/>
+    <w:qFormat/>
+    <w:rPr>
+      <w:rFonts w:cs="Wingdings"/>
+    </w:rPr>
+  </w:style>
+  <w:style w:type="character" w:styleId="ListLabel252">
+    <w:name w:val="ListLabel 252"/>
+    <w:qFormat/>
+    <w:rPr>
+      <w:rFonts w:cs="Wingdings"/>
+    </w:rPr>
+  </w:style>
+  <w:style w:type="character" w:styleId="ListLabel253">
+    <w:name w:val="ListLabel 253"/>
+    <w:qFormat/>
+    <w:rPr>
+      <w:rFonts w:ascii="Liberation Serif" w:hAnsi="Liberation Serif" w:cs="Wingdings"/>
+    </w:rPr>
+  </w:style>
+  <w:style w:type="character" w:styleId="ListLabel254">
+    <w:name w:val="ListLabel 254"/>
+    <w:qFormat/>
+    <w:rPr>
+      <w:rFonts w:ascii="Liberation Serif" w:hAnsi="Liberation Serif" w:cs="Wingdings"/>
+    </w:rPr>
+  </w:style>
+  <w:style w:type="character" w:styleId="ListLabel255">
+    <w:name w:val="ListLabel 255"/>
+    <w:qFormat/>
+    <w:rPr>
+      <w:rFonts w:ascii="Liberation Serif" w:hAnsi="Liberation Serif" w:cs="Wingdings"/>
+    </w:rPr>
+  </w:style>
+  <w:style w:type="character" w:styleId="ListLabel256">
+    <w:name w:val="ListLabel 256"/>
+    <w:qFormat/>
+    <w:rPr>
+      <w:rFonts w:cs="Wingdings"/>
+    </w:rPr>
+  </w:style>
+  <w:style w:type="character" w:styleId="ListLabel257">
+    <w:name w:val="ListLabel 257"/>
+    <w:qFormat/>
+    <w:rPr>
+      <w:rFonts w:cs="Wingdings"/>
+    </w:rPr>
+  </w:style>
+  <w:style w:type="character" w:styleId="ListLabel258">
+    <w:name w:val="ListLabel 258"/>
+    <w:qFormat/>
+    <w:rPr>
+      <w:rFonts w:cs="Wingdings"/>
+    </w:rPr>
+  </w:style>
+  <w:style w:type="character" w:styleId="ListLabel259">
+    <w:name w:val="ListLabel 259"/>
+    <w:qFormat/>
+    <w:rPr>
+      <w:rFonts w:cs="Wingdings"/>
+    </w:rPr>
+  </w:style>
+  <w:style w:type="character" w:styleId="ListLabel260">
+    <w:name w:val="ListLabel 260"/>
+    <w:qFormat/>
+    <w:rPr>
+      <w:rFonts w:cs="Wingdings"/>
+    </w:rPr>
+  </w:style>
+  <w:style w:type="character" w:styleId="ListLabel261">
+    <w:name w:val="ListLabel 261"/>
+    <w:qFormat/>
+    <w:rPr>
+      <w:rFonts w:cs="Wingdings"/>
+    </w:rPr>
+  </w:style>
+  <w:style w:type="character" w:styleId="ListLabel262">
+    <w:name w:val="ListLabel 262"/>
+    <w:qFormat/>
+    <w:rPr>
+      <w:rFonts w:ascii="Liberation Serif" w:hAnsi="Liberation Serif" w:cs="Wingdings"/>
+    </w:rPr>
+  </w:style>
+  <w:style w:type="character" w:styleId="ListLabel263">
+    <w:name w:val="ListLabel 263"/>
+    <w:qFormat/>
+    <w:rPr>
+      <w:rFonts w:ascii="Liberation Serif" w:hAnsi="Liberation Serif" w:cs="OpenSymbol"/>
+    </w:rPr>
+  </w:style>
+  <w:style w:type="character" w:styleId="ListLabel264">
+    <w:name w:val="ListLabel 264"/>
+    <w:qFormat/>
+    <w:rPr>
+      <w:rFonts w:cs="OpenSymbol"/>
+    </w:rPr>
+  </w:style>
+  <w:style w:type="character" w:styleId="ListLabel265">
+    <w:name w:val="ListLabel 265"/>
+    <w:qFormat/>
+    <w:rPr>
+      <w:rFonts w:cs="OpenSymbol"/>
+    </w:rPr>
+  </w:style>
+  <w:style w:type="character" w:styleId="ListLabel266">
+    <w:name w:val="ListLabel 266"/>
+    <w:qFormat/>
+    <w:rPr>
+      <w:rFonts w:cs="OpenSymbol"/>
+    </w:rPr>
+  </w:style>
+  <w:style w:type="character" w:styleId="ListLabel267">
+    <w:name w:val="ListLabel 267"/>
+    <w:qFormat/>
+    <w:rPr>
+      <w:rFonts w:cs="OpenSymbol"/>
+    </w:rPr>
+  </w:style>
+  <w:style w:type="character" w:styleId="ListLabel268">
+    <w:name w:val="ListLabel 268"/>
+    <w:qFormat/>
+    <w:rPr>
+      <w:rFonts w:cs="OpenSymbol"/>
+    </w:rPr>
+  </w:style>
+  <w:style w:type="character" w:styleId="ListLabel269">
+    <w:name w:val="ListLabel 269"/>
+    <w:qFormat/>
+    <w:rPr>
+      <w:rFonts w:cs="OpenSymbol"/>
+    </w:rPr>
+  </w:style>
+  <w:style w:type="character" w:styleId="ListLabel270">
+    <w:name w:val="ListLabel 270"/>
+    <w:qFormat/>
+    <w:rPr>
+      <w:rFonts w:cs="OpenSymbol"/>
+    </w:rPr>
+  </w:style>
+  <w:style w:type="character" w:styleId="ListLabel271">
+    <w:name w:val="ListLabel 271"/>
+    <w:qFormat/>
+    <w:rPr>
+      <w:rFonts w:cs="OpenSymbol"/>
+    </w:rPr>
+  </w:style>
+  <w:style w:type="character" w:styleId="ListLabel272">
+    <w:name w:val="ListLabel 272"/>
+    <w:qFormat/>
+    <w:rPr>
+      <w:rFonts w:ascii="Liberation Serif" w:hAnsi="Liberation Serif" w:cs="Wingdings"/>
+    </w:rPr>
+  </w:style>
+  <w:style w:type="character" w:styleId="ListLabel273">
+    <w:name w:val="ListLabel 273"/>
+    <w:qFormat/>
+    <w:rPr>
+      <w:rFonts w:ascii="Liberation Serif" w:hAnsi="Liberation Serif" w:cs="OpenSymbol"/>
+      <w:b/>
+    </w:rPr>
+  </w:style>
+  <w:style w:type="character" w:styleId="ListLabel274">
+    <w:name w:val="ListLabel 274"/>
+    <w:qFormat/>
+    <w:rPr>
+      <w:rFonts w:ascii="Liberation Serif" w:hAnsi="Liberation Serif" w:cs="OpenSymbol"/>
+    </w:rPr>
+  </w:style>
+  <w:style w:type="character" w:styleId="ListLabel275">
+    <w:name w:val="ListLabel 275"/>
+    <w:qFormat/>
+    <w:rPr>
+      <w:rFonts w:cs="OpenSymbol"/>
+    </w:rPr>
+  </w:style>
+  <w:style w:type="character" w:styleId="ListLabel276">
+    <w:name w:val="ListLabel 276"/>
+    <w:qFormat/>
+    <w:rPr>
+      <w:rFonts w:cs="OpenSymbol"/>
+    </w:rPr>
+  </w:style>
+  <w:style w:type="character" w:styleId="ListLabel277">
+    <w:name w:val="ListLabel 277"/>
+    <w:qFormat/>
+    <w:rPr>
+      <w:rFonts w:cs="OpenSymbol"/>
+    </w:rPr>
+  </w:style>
+  <w:style w:type="character" w:styleId="ListLabel278">
+    <w:name w:val="ListLabel 278"/>
+    <w:qFormat/>
+    <w:rPr>
+      <w:rFonts w:cs="OpenSymbol"/>
+    </w:rPr>
+  </w:style>
+  <w:style w:type="character" w:styleId="ListLabel279">
+    <w:name w:val="ListLabel 279"/>
+    <w:qFormat/>
+    <w:rPr>
+      <w:rFonts w:cs="OpenSymbol"/>
+    </w:rPr>
+  </w:style>
+  <w:style w:type="character" w:styleId="ListLabel280">
+    <w:name w:val="ListLabel 280"/>
+    <w:qFormat/>
+    <w:rPr>
+      <w:rFonts w:cs="OpenSymbol"/>
+    </w:rPr>
+  </w:style>
+  <w:style w:type="character" w:styleId="ListLabel281">
+    <w:name w:val="ListLabel 281"/>
+    <w:qFormat/>
+    <w:rPr>
+      <w:rFonts w:cs="OpenSymbol"/>
+    </w:rPr>
+  </w:style>
+  <w:style w:type="character" w:styleId="ListLabel282">
+    <w:name w:val="ListLabel 282"/>
+    <w:qFormat/>
+    <w:rPr>
+      <w:rFonts w:cs="OpenSymbol"/>
+    </w:rPr>
+  </w:style>
+  <w:style w:type="character" w:styleId="ListLabel283">
+    <w:name w:val="ListLabel 283"/>
+    <w:qFormat/>
+    <w:rPr>
+      <w:rFonts w:ascii="Liberation Serif" w:hAnsi="Liberation Serif" w:cs="OpenSymbol"/>
+    </w:rPr>
+  </w:style>
+  <w:style w:type="character" w:styleId="ListLabel284">
+    <w:name w:val="ListLabel 284"/>
+    <w:qFormat/>
+    <w:rPr>
+      <w:rFonts w:cs="OpenSymbol"/>
+    </w:rPr>
+  </w:style>
+  <w:style w:type="character" w:styleId="ListLabel285">
+    <w:name w:val="ListLabel 285"/>
+    <w:qFormat/>
+    <w:rPr>
+      <w:rFonts w:cs="OpenSymbol"/>
+    </w:rPr>
+  </w:style>
+  <w:style w:type="character" w:styleId="ListLabel286">
+    <w:name w:val="ListLabel 286"/>
+    <w:qFormat/>
+    <w:rPr>
+      <w:rFonts w:cs="OpenSymbol"/>
+    </w:rPr>
+  </w:style>
+  <w:style w:type="character" w:styleId="ListLabel287">
+    <w:name w:val="ListLabel 287"/>
+    <w:qFormat/>
+    <w:rPr>
+      <w:rFonts w:cs="OpenSymbol"/>
+    </w:rPr>
+  </w:style>
+  <w:style w:type="character" w:styleId="ListLabel288">
+    <w:name w:val="ListLabel 288"/>
+    <w:qFormat/>
+    <w:rPr>
+      <w:rFonts w:cs="OpenSymbol"/>
+    </w:rPr>
+  </w:style>
+  <w:style w:type="character" w:styleId="ListLabel289">
+    <w:name w:val="ListLabel 289"/>
+    <w:qFormat/>
+    <w:rPr>
+      <w:rFonts w:cs="OpenSymbol"/>
+    </w:rPr>
+  </w:style>
+  <w:style w:type="character" w:styleId="ListLabel290">
+    <w:name w:val="ListLabel 290"/>
+    <w:qFormat/>
+    <w:rPr>
+      <w:rFonts w:cs="OpenSymbol"/>
+    </w:rPr>
+  </w:style>
+  <w:style w:type="character" w:styleId="ListLabel291">
+    <w:name w:val="ListLabel 291"/>
+    <w:qFormat/>
+    <w:rPr>
+      <w:rFonts w:ascii="Liberation Serif" w:hAnsi="Liberation Serif" w:cs="Wingdings"/>
+    </w:rPr>
+  </w:style>
+  <w:style w:type="character" w:styleId="ListLabel292">
+    <w:name w:val="ListLabel 292"/>
+    <w:qFormat/>
+    <w:rPr>
+      <w:rFonts w:ascii="Liberation Serif" w:hAnsi="Liberation Serif" w:cs="Wingdings"/>
+    </w:rPr>
+  </w:style>
+  <w:style w:type="character" w:styleId="ListLabel293">
+    <w:name w:val="ListLabel 293"/>
+    <w:qFormat/>
+    <w:rPr>
+      <w:rFonts w:cs="Wingdings"/>
+    </w:rPr>
+  </w:style>
+  <w:style w:type="character" w:styleId="ListLabel294">
+    <w:name w:val="ListLabel 294"/>
+    <w:qFormat/>
+    <w:rPr>
+      <w:rFonts w:cs="Wingdings"/>
+    </w:rPr>
+  </w:style>
+  <w:style w:type="character" w:styleId="ListLabel295">
+    <w:name w:val="ListLabel 295"/>
+    <w:qFormat/>
+    <w:rPr>
+      <w:rFonts w:cs="Wingdings"/>
+    </w:rPr>
+  </w:style>
+  <w:style w:type="character" w:styleId="ListLabel296">
+    <w:name w:val="ListLabel 296"/>
+    <w:qFormat/>
+    <w:rPr>
+      <w:rFonts w:cs="Wingdings"/>
+    </w:rPr>
+  </w:style>
+  <w:style w:type="character" w:styleId="ListLabel297">
+    <w:name w:val="ListLabel 297"/>
+    <w:qFormat/>
+    <w:rPr>
+      <w:rFonts w:cs="Wingdings"/>
+    </w:rPr>
+  </w:style>
+  <w:style w:type="character" w:styleId="ListLabel298">
+    <w:name w:val="ListLabel 298"/>
+    <w:qFormat/>
+    <w:rPr>
+      <w:rFonts w:cs="Wingdings"/>
+    </w:rPr>
+  </w:style>
+  <w:style w:type="character" w:styleId="ListLabel299">
+    <w:name w:val="ListLabel 299"/>
+    <w:qFormat/>
+    <w:rPr>
+      <w:rFonts w:cs="Wingdings"/>
+    </w:rPr>
+  </w:style>
+  <w:style w:type="character" w:styleId="ListLabel300">
+    <w:name w:val="ListLabel 300"/>
+    <w:qFormat/>
+    <w:rPr>
+      <w:rFonts w:ascii="Liberation Serif" w:hAnsi="Liberation Serif" w:cs="Wingdings"/>
+    </w:rPr>
+  </w:style>
+  <w:style w:type="character" w:styleId="ListLabel301">
+    <w:name w:val="ListLabel 301"/>
+    <w:qFormat/>
+    <w:rPr>
+      <w:rFonts w:ascii="Liberation Serif" w:hAnsi="Liberation Serif" w:cs="OpenSymbol"/>
+      <w:b/>
+    </w:rPr>
+  </w:style>
+  <w:style w:type="character" w:styleId="ListLabel302">
+    <w:name w:val="ListLabel 302"/>
+    <w:qFormat/>
+    <w:rPr>
+      <w:rFonts w:cs="OpenSymbol"/>
+    </w:rPr>
+  </w:style>
+  <w:style w:type="character" w:styleId="ListLabel303">
+    <w:name w:val="ListLabel 303"/>
+    <w:qFormat/>
+    <w:rPr>
+      <w:rFonts w:cs="OpenSymbol"/>
+    </w:rPr>
+  </w:style>
+  <w:style w:type="character" w:styleId="ListLabel304">
+    <w:name w:val="ListLabel 304"/>
+    <w:qFormat/>
+    <w:rPr>
+      <w:rFonts w:cs="OpenSymbol"/>
+    </w:rPr>
+  </w:style>
+  <w:style w:type="character" w:styleId="ListLabel305">
+    <w:name w:val="ListLabel 305"/>
+    <w:qFormat/>
+    <w:rPr>
+      <w:rFonts w:cs="OpenSymbol"/>
+    </w:rPr>
+  </w:style>
+  <w:style w:type="character" w:styleId="ListLabel306">
+    <w:name w:val="ListLabel 306"/>
+    <w:qFormat/>
+    <w:rPr>
+      <w:rFonts w:cs="OpenSymbol"/>
+    </w:rPr>
+  </w:style>
+  <w:style w:type="character" w:styleId="ListLabel307">
+    <w:name w:val="ListLabel 307"/>
+    <w:qFormat/>
+    <w:rPr>
+      <w:rFonts w:cs="OpenSymbol"/>
+    </w:rPr>
+  </w:style>
+  <w:style w:type="character" w:styleId="ListLabel308">
+    <w:name w:val="ListLabel 308"/>
+    <w:qFormat/>
+    <w:rPr>
+      <w:rFonts w:cs="OpenSymbol"/>
+    </w:rPr>
+  </w:style>
+  <w:style w:type="character" w:styleId="ListLabel309">
+    <w:name w:val="ListLabel 309"/>
+    <w:qFormat/>
+    <w:rPr>
+      <w:rFonts w:cs="OpenSymbol"/>
+    </w:rPr>
+  </w:style>
+  <w:style w:type="character" w:styleId="ListLabel310">
+    <w:name w:val="ListLabel 310"/>
+    <w:qFormat/>
+    <w:rPr>
+      <w:rFonts w:ascii="Liberation Serif" w:hAnsi="Liberation Serif" w:cs="Wingdings"/>
+      <w:b/>
+    </w:rPr>
+  </w:style>
+  <w:style w:type="character" w:styleId="ListLabel311">
+    <w:name w:val="ListLabel 311"/>
+    <w:qFormat/>
+    <w:rPr>
+      <w:rFonts w:cs="OpenSymbol"/>
+    </w:rPr>
+  </w:style>
+  <w:style w:type="character" w:styleId="ListLabel312">
+    <w:name w:val="ListLabel 312"/>
+    <w:qFormat/>
+    <w:rPr>
+      <w:rFonts w:ascii="DejaVu Sans Mono" w:hAnsi="DejaVu Sans Mono" w:cs="Wingdings"/>
+      <w:sz w:val="20"/>
+    </w:rPr>
+  </w:style>
+  <w:style w:type="character" w:styleId="ListLabel313">
+    <w:name w:val="ListLabel 313"/>
+    <w:qFormat/>
+    <w:rPr>
+      <w:rFonts w:cs="Wingdings"/>
+    </w:rPr>
+  </w:style>
+  <w:style w:type="character" w:styleId="ListLabel314">
+    <w:name w:val="ListLabel 314"/>
+    <w:qFormat/>
+    <w:rPr>
+      <w:rFonts w:cs="Wingdings"/>
+    </w:rPr>
+  </w:style>
+  <w:style w:type="character" w:styleId="ListLabel315">
+    <w:name w:val="ListLabel 315"/>
+    <w:qFormat/>
+    <w:rPr>
+      <w:rFonts w:cs="Wingdings"/>
+    </w:rPr>
+  </w:style>
+  <w:style w:type="character" w:styleId="ListLabel316">
+    <w:name w:val="ListLabel 316"/>
+    <w:qFormat/>
+    <w:rPr>
+      <w:rFonts w:cs="Wingdings"/>
+    </w:rPr>
+  </w:style>
+  <w:style w:type="character" w:styleId="ListLabel317">
+    <w:name w:val="ListLabel 317"/>
+    <w:qFormat/>
+    <w:rPr>
+      <w:rFonts w:cs="Wingdings"/>
+    </w:rPr>
+  </w:style>
+  <w:style w:type="character" w:styleId="ListLabel318">
+    <w:name w:val="ListLabel 318"/>
+    <w:qFormat/>
+    <w:rPr>
+      <w:rFonts w:cs="Wingdings"/>
+    </w:rPr>
+  </w:style>
+  <w:style w:type="character" w:styleId="ListLabel319">
+    <w:name w:val="ListLabel 319"/>
+    <w:qFormat/>
+    <w:rPr>
+      <w:rFonts w:cs="Wingdings"/>
+    </w:rPr>
+  </w:style>
+  <w:style w:type="character" w:styleId="ListLabel320">
+    <w:name w:val="ListLabel 320"/>
+    <w:qFormat/>
+    <w:rPr>
+      <w:rFonts w:cs="Wingdings"/>
+    </w:rPr>
+  </w:style>
+  <w:style w:type="character" w:styleId="ListLabel321">
+    <w:name w:val="ListLabel 321"/>
+    <w:qFormat/>
+    <w:rPr>
+      <w:rFonts w:ascii="Liberation Serif" w:hAnsi="Liberation Serif" w:cs="Wingdings"/>
+    </w:rPr>
+  </w:style>
   <w:style w:type="paragraph" w:styleId="Heading" w:customStyle="1">
     <w:name w:val="Heading"/>
     <w:basedOn w:val="Normal"/>
@@ -12033,7 +12766,7 @@
       <w:widowControl/>
       <w:shd w:val="clear" w:fill="FFFFFF"/>
       <w:suppressAutoHyphens w:val="true"/>
-      <w:overflowPunct w:val="false"/>
+      <w:overflowPunct w:val="true"/>
       <w:bidi w:val="0"/>
       <w:snapToGrid w:val="true"/>
       <w:spacing w:lineRule="auto" w:line="240"/>
@@ -12042,7 +12775,7 @@
     </w:pPr>
     <w:rPr>
       <w:rFonts w:ascii="Liberation Serif" w:hAnsi="Liberation Serif" w:eastAsia="WenQuanYi Micro Hei" w:cs="Lohit Devanagari"/>
-      <w:color w:val="auto"/>
+      <w:color w:val="00000A"/>
       <w:spacing w:val="0"/>
       <w:w w:val="100"/>
       <w:kern w:val="0"/>
@@ -12134,7 +12867,7 @@
     </w:pPr>
     <w:rPr>
       <w:rFonts w:ascii="Times New Roman" w:hAnsi="Times New Roman" w:eastAsia="SimSun" w:cs="Times New Roman"/>
-      <w:color w:val="auto"/>
+      <w:color w:val="00000A"/>
       <w:kern w:val="0"/>
       <w:sz w:val="24"/>
       <w:szCs w:val="24"/>

</xml_diff>